<commit_message>
updated notes for normalizedpolykernel
</commit_message>
<xml_diff>
--- a/ML-experiments_notes.docx
+++ b/ML-experiments_notes.docx
@@ -84,7 +84,28 @@
     <w:p/>
     <w:p>
       <w:r>
-        <w:t>Support Vector Machines with Linear Kernel worked as expected (97.97 %).</w:t>
+        <w:t>Sup</w:t>
+      </w:r>
+      <w:r>
+        <w:t xml:space="preserve">port Vector Machines with </w:t>
+      </w:r>
+      <w:r>
+        <w:rPr>
+          <w:highlight w:val="yellow"/>
+        </w:rPr>
+        <w:t>Poly</w:t>
+      </w:r>
+      <w:r>
+        <w:t xml:space="preserve"> Kernel worked as expected (97.97 %).</w:t>
+      </w:r>
+    </w:p>
+    <w:p/>
+    <w:p>
+      <w:r>
+        <w:rPr>
+          <w:highlight w:val="yellow"/>
+        </w:rPr>
+        <w:t>Support Vector Machines with Normalized Poly Kernel did significantly worse than the poly kernel (0.05 significance level) with ~92 % accuracy.</w:t>
       </w:r>
     </w:p>
     <w:p/>
@@ -150,7 +171,6 @@
     <w:p/>
     <w:p>
       <w:r>
-        <w:lastRenderedPageBreak/>
         <w:t>Heart:</w:t>
       </w:r>
     </w:p>
@@ -307,16 +327,31 @@
     <w:p/>
     <w:p>
       <w:r>
-        <w:t>Logistic Regression 70.42%</w:t>
-      </w:r>
-    </w:p>
-    <w:p/>
-    <w:p>
-      <w:r>
-        <w:t>Naïve Bayes 52.50%</w:t>
+        <w:rPr>
+          <w:highlight w:val="yellow"/>
+        </w:rPr>
+        <w:t>SMO with Normalized kernel</w:t>
+      </w:r>
+      <w:r>
+        <w:rPr>
+          <w:highlight w:val="yellow"/>
+        </w:rPr>
+        <w:t xml:space="preserve"> performed significantly better (~85 %)</w:t>
       </w:r>
       <w:bookmarkStart w:id="0" w:name="_GoBack"/>
       <w:bookmarkEnd w:id="0"/>
+    </w:p>
+    <w:p/>
+    <w:p>
+      <w:r>
+        <w:t>Logistic Regression 70.42%</w:t>
+      </w:r>
+    </w:p>
+    <w:p/>
+    <w:p>
+      <w:r>
+        <w:t>Naïve Bayes 52.50%</w:t>
+      </w:r>
     </w:p>
     <w:sectPr>
       <w:pgSz w:w="12240" w:h="15840"/>

</xml_diff>